<commit_message>
chg: Updated Corps names on friendly corps
</commit_message>
<xml_diff>
--- a/UNDER DEVELOPMENT/OPAR CJTF DIRECTION AND GUIDANCE D4.docx
+++ b/UNDER DEVELOPMENT/OPAR CJTF DIRECTION AND GUIDANCE D4.docx
@@ -394,146 +394,234 @@
         <w:rPr>
           <w:lang w:val="en-US"/>
         </w:rPr>
-        <w:t>IV Corps in the NORTH have started their offensive. IV Corps are using three roads as their main line of advance to the SOUTH. Along MSR RED there have only been light resistance and currently the 41</w:t>
+        <w:t>IV Corps in the NORTH have started their offensive. IV Corps are using three roads as their main line of advance to the SOUTH. Along MSR RED there have only been light</w:t>
+      </w:r>
+      <w:r>
+        <w:rPr>
+          <w:lang w:val="en-US"/>
+        </w:rPr>
+        <w:t xml:space="preserve"> resistance and currently the </w:t>
+      </w:r>
+      <w:proofErr w:type="gramStart"/>
+      <w:r>
+        <w:rPr>
+          <w:lang w:val="en-US"/>
+        </w:rPr>
+        <w:t>55</w:t>
       </w:r>
       <w:r>
         <w:rPr>
           <w:vertAlign w:val="superscript"/>
           <w:lang w:val="en-US"/>
         </w:rPr>
-        <w:t>st</w:t>
-      </w:r>
-      <w:r>
-        <w:rPr>
-          <w:lang w:val="en-US"/>
-        </w:rPr>
-        <w:t xml:space="preserve"> Division </w:t>
+        <w:t>th</w:t>
+      </w:r>
+      <w:r>
+        <w:rPr>
+          <w:lang w:val="en-US"/>
+        </w:rPr>
+        <w:t xml:space="preserve"> </w:t>
+      </w:r>
+      <w:r>
+        <w:rPr>
+          <w:lang w:val="en-US"/>
+        </w:rPr>
+        <w:t xml:space="preserve"> Division</w:t>
+      </w:r>
+      <w:proofErr w:type="gramEnd"/>
+      <w:r>
+        <w:rPr>
+          <w:lang w:val="en-US"/>
+        </w:rPr>
+        <w:t xml:space="preserve"> have halted its </w:t>
+      </w:r>
+      <w:r>
+        <w:rPr>
+          <w:lang w:val="en-US"/>
+        </w:rPr>
+        <w:t>advance while waiting for the 56</w:t>
+      </w:r>
+      <w:r>
+        <w:rPr>
+          <w:vertAlign w:val="superscript"/>
+          <w:lang w:val="en-US"/>
+        </w:rPr>
+        <w:t>th</w:t>
+      </w:r>
+      <w:r>
+        <w:rPr>
+          <w:lang w:val="en-US"/>
+        </w:rPr>
+        <w:t xml:space="preserve"> </w:t>
+      </w:r>
+      <w:r>
+        <w:rPr>
+          <w:lang w:val="en-US"/>
+        </w:rPr>
+        <w:t>Division moving SOUTH along MSR GREEN and MSR BLUE. There are multiple roads connecting MSR GREEN WEST toward the coast and IV Corps fear that Syrian forces may move for</w:t>
+      </w:r>
+      <w:r>
+        <w:rPr>
+          <w:lang w:val="en-US"/>
+        </w:rPr>
+        <w:t>ces toward the WEST to attack 55</w:t>
+      </w:r>
+      <w:r>
+        <w:rPr>
+          <w:vertAlign w:val="superscript"/>
+          <w:lang w:val="en-US"/>
+        </w:rPr>
+        <w:t>th</w:t>
+      </w:r>
+      <w:r>
+        <w:rPr>
+          <w:lang w:val="en-US"/>
+        </w:rPr>
+        <w:t xml:space="preserve"> Division in its rear area. </w:t>
       </w:r>
       <w:proofErr w:type="gramStart"/>
       <w:r>
         <w:rPr>
           <w:lang w:val="en-US"/>
         </w:rPr>
-        <w:t>have</w:t>
+        <w:t>55</w:t>
+      </w:r>
+      <w:r>
+        <w:rPr>
+          <w:vertAlign w:val="superscript"/>
+          <w:lang w:val="en-US"/>
+        </w:rPr>
+        <w:t>th</w:t>
+      </w:r>
+      <w:r>
+        <w:rPr>
+          <w:lang w:val="en-US"/>
+        </w:rPr>
+        <w:t xml:space="preserve"> </w:t>
+      </w:r>
+      <w:r>
+        <w:rPr>
+          <w:lang w:val="en-US"/>
+        </w:rPr>
+        <w:t xml:space="preserve"> Division</w:t>
       </w:r>
       <w:proofErr w:type="gramEnd"/>
       <w:r>
         <w:rPr>
           <w:lang w:val="en-US"/>
         </w:rPr>
-        <w:t xml:space="preserve"> halted its advance while waiting for the 42</w:t>
+        <w:t xml:space="preserve"> will not resume its offensive until </w:t>
+      </w:r>
+      <w:r>
+        <w:rPr>
+          <w:lang w:val="en-US"/>
+        </w:rPr>
+        <w:t>56</w:t>
       </w:r>
       <w:r>
         <w:rPr>
           <w:vertAlign w:val="superscript"/>
           <w:lang w:val="en-US"/>
         </w:rPr>
-        <w:t>nd</w:t>
-      </w:r>
-      <w:r>
-        <w:rPr>
-          <w:lang w:val="en-US"/>
-        </w:rPr>
-        <w:t xml:space="preserve"> Division moving SOUTH along MSR GREEN and MSR BLUE. There are multiple roads connecting MSR GREEN WEST toward the coast and IV Corps fear that Syrian forces may move forces toward the WEST to attack 41</w:t>
+        <w:t>th</w:t>
+      </w:r>
+      <w:r>
+        <w:rPr>
+          <w:lang w:val="en-US"/>
+        </w:rPr>
+        <w:t xml:space="preserve"> </w:t>
+      </w:r>
+      <w:r>
+        <w:rPr>
+          <w:lang w:val="en-US"/>
+        </w:rPr>
+        <w:t xml:space="preserve"> Division have reached the same E-W line so they can attack simultaneous and keeping the rear safe.</w:t>
+      </w:r>
+    </w:p>
+    <w:p>
+      <w:pPr>
+        <w:pStyle w:val="Ingenmellomrom"/>
+        <w:rPr>
+          <w:lang w:val="en-US"/>
+        </w:rPr>
+      </w:pPr>
+    </w:p>
+    <w:p>
+      <w:pPr>
+        <w:pStyle w:val="Ingenmellomrom"/>
+        <w:rPr>
+          <w:lang w:val="en-US"/>
+        </w:rPr>
+      </w:pPr>
+      <w:r>
+        <w:rPr>
+          <w:lang w:val="en-US"/>
+        </w:rPr>
+        <w:t>56</w:t>
       </w:r>
       <w:r>
         <w:rPr>
           <w:vertAlign w:val="superscript"/>
           <w:lang w:val="en-US"/>
         </w:rPr>
-        <w:t>st</w:t>
-      </w:r>
-      <w:r>
-        <w:rPr>
-          <w:lang w:val="en-US"/>
-        </w:rPr>
-        <w:t xml:space="preserve"> Division in its rear area. 41</w:t>
+        <w:t>th</w:t>
+      </w:r>
+      <w:r>
+        <w:rPr>
+          <w:lang w:val="en-US"/>
+        </w:rPr>
+        <w:t xml:space="preserve"> </w:t>
+      </w:r>
+      <w:r>
+        <w:rPr>
+          <w:lang w:val="en-US"/>
+        </w:rPr>
+        <w:t xml:space="preserve">Division have met heavy resistance of multiple </w:t>
+      </w:r>
+      <w:r>
+        <w:rPr>
+          <w:lang w:val="en-US"/>
+        </w:rPr>
+        <w:t xml:space="preserve">Company sized Main Battle Tank formations </w:t>
+      </w:r>
+      <w:r>
+        <w:rPr>
+          <w:lang w:val="en-US"/>
+        </w:rPr>
+        <w:t xml:space="preserve">that have not been destroyed by JFACCs AR missions in the previous days and this have slowed down the progress significantly. Forces from </w:t>
+      </w:r>
+      <w:proofErr w:type="gramStart"/>
+      <w:r>
+        <w:rPr>
+          <w:lang w:val="en-US"/>
+        </w:rPr>
+        <w:t>56</w:t>
       </w:r>
       <w:r>
         <w:rPr>
           <w:vertAlign w:val="superscript"/>
           <w:lang w:val="en-US"/>
         </w:rPr>
-        <w:t>st</w:t>
-      </w:r>
-      <w:r>
-        <w:rPr>
-          <w:lang w:val="en-US"/>
-        </w:rPr>
-        <w:t xml:space="preserve"> Division will not resume its offensive until 42</w:t>
-      </w:r>
-      <w:r>
-        <w:rPr>
-          <w:vertAlign w:val="superscript"/>
-          <w:lang w:val="en-US"/>
-        </w:rPr>
-        <w:t>nd</w:t>
-      </w:r>
-      <w:r>
-        <w:rPr>
-          <w:lang w:val="en-US"/>
-        </w:rPr>
-        <w:t xml:space="preserve"> Division have reached the same E-W line so they can attack simultaneous and keeping the rear safe.</w:t>
-      </w:r>
-    </w:p>
-    <w:p>
-      <w:pPr>
-        <w:pStyle w:val="Ingenmellomrom"/>
-        <w:rPr>
-          <w:lang w:val="en-US"/>
-        </w:rPr>
-      </w:pPr>
-    </w:p>
-    <w:p>
-      <w:pPr>
-        <w:pStyle w:val="Ingenmellomrom"/>
-        <w:rPr>
-          <w:lang w:val="en-US"/>
-        </w:rPr>
-      </w:pPr>
-      <w:r>
-        <w:rPr>
-          <w:lang w:val="en-US"/>
-        </w:rPr>
-        <w:t>42</w:t>
-      </w:r>
-      <w:r>
-        <w:rPr>
-          <w:vertAlign w:val="superscript"/>
-          <w:lang w:val="en-US"/>
-        </w:rPr>
-        <w:t>nd</w:t>
-      </w:r>
-      <w:r>
-        <w:rPr>
-          <w:lang w:val="en-US"/>
-        </w:rPr>
-        <w:t xml:space="preserve"> Division have met heavy resistance of multiple </w:t>
-      </w:r>
-      <w:r>
-        <w:rPr>
-          <w:lang w:val="en-US"/>
-        </w:rPr>
-        <w:t xml:space="preserve">Company sized Main Battle Tank formations </w:t>
-      </w:r>
-      <w:r>
-        <w:rPr>
-          <w:lang w:val="en-US"/>
-        </w:rPr>
-        <w:t>that have not been destroyed by JFACCs AR missions in the previous days and this have slowed down the progress significantly. Forces from 42</w:t>
-      </w:r>
-      <w:r>
-        <w:rPr>
-          <w:vertAlign w:val="superscript"/>
-          <w:lang w:val="en-US"/>
-        </w:rPr>
-        <w:t>nd</w:t>
-      </w:r>
-      <w:r>
-        <w:rPr>
-          <w:lang w:val="en-US"/>
-        </w:rPr>
-        <w:t xml:space="preserve"> Division will now hold its current positions until 1200Z D+4 before resuming its push towards the SOUTH</w:t>
+        <w:t>th</w:t>
+      </w:r>
+      <w:r>
+        <w:rPr>
+          <w:lang w:val="en-US"/>
+        </w:rPr>
+        <w:t xml:space="preserve"> </w:t>
+      </w:r>
+      <w:r>
+        <w:rPr>
+          <w:lang w:val="en-US"/>
+        </w:rPr>
+        <w:t xml:space="preserve"> Division</w:t>
+      </w:r>
+      <w:proofErr w:type="gramEnd"/>
+      <w:r>
+        <w:rPr>
+          <w:lang w:val="en-US"/>
+        </w:rPr>
+        <w:t xml:space="preserve"> will now hold its current positions until 1200Z D+4 before resuming its push towards the SOUTH</w:t>
       </w:r>
       <w:r>
         <w:rPr>
@@ -851,7 +939,13 @@
                     <w:rPr>
                       <w:sz w:val="14"/>
                     </w:rPr>
-                    <w:t>42nd DIV</w:t>
+                    <w:t>56th</w:t>
+                  </w:r>
+                  <w:r>
+                    <w:rPr>
+                      <w:sz w:val="14"/>
+                    </w:rPr>
+                    <w:t xml:space="preserve"> DIV</w:t>
                   </w:r>
                 </w:p>
               </w:txbxContent>
@@ -877,7 +971,7 @@
                     <w:rPr>
                       <w:sz w:val="14"/>
                     </w:rPr>
-                    <w:t>41st</w:t>
+                    <w:t>55th</w:t>
                   </w:r>
                   <w:r>
                     <w:rPr>
@@ -1573,30 +1667,6 @@
         </w:rPr>
         <w:t xml:space="preserve"> Corps and restoring the Israeli border and create buffer to Ramat David Airbase</w:t>
       </w:r>
-    </w:p>
-    <w:p>
-      <w:pPr>
-        <w:pStyle w:val="Ingenmellomrom"/>
-        <w:numPr>
-          <w:ilvl w:val="0"/>
-          <w:numId w:val="15"/>
-        </w:numPr>
-        <w:rPr>
-          <w:lang w:val="en-US"/>
-        </w:rPr>
-      </w:pPr>
-    </w:p>
-    <w:p>
-      <w:pPr>
-        <w:pStyle w:val="Ingenmellomrom"/>
-        <w:numPr>
-          <w:ilvl w:val="0"/>
-          <w:numId w:val="15"/>
-        </w:numPr>
-        <w:rPr>
-          <w:lang w:val="en-US"/>
-        </w:rPr>
-      </w:pPr>
     </w:p>
     <w:p>
       <w:pPr>
@@ -4885,7 +4955,7 @@
 </file>
 
 <file path=customXml/itemProps1.xml><?xml version="1.0" encoding="utf-8"?>
-<ds:datastoreItem xmlns:ds="http://schemas.openxmlformats.org/officeDocument/2006/customXml" ds:itemID="{725E3B0F-AE0B-4050-8EC6-E3DE6FA2D481}">
+<ds:datastoreItem xmlns:ds="http://schemas.openxmlformats.org/officeDocument/2006/customXml" ds:itemID="{833D022B-7262-44A6-99E8-52A7E8EE5C42}">
   <ds:schemaRefs>
     <ds:schemaRef ds:uri="http://schemas.openxmlformats.org/officeDocument/2006/bibliography"/>
   </ds:schemaRefs>

</xml_diff>